<commit_message>
update dla OAK egzamin 2
</commit_message>
<xml_diff>
--- a/semestr 2/OAK/OAK Egzamin 2 termin 2023.docx
+++ b/semestr 2/OAK/OAK Egzamin 2 termin 2023.docx
@@ -644,12 +644,12 @@
           <wp:inline distB="114300" distT="114300" distL="114300" distR="114300">
             <wp:extent cx="11220450" cy="3019425"/>
             <wp:effectExtent b="0" l="0" r="0" t="0"/>
-            <wp:docPr id="3" name="image4.png"/>
+            <wp:docPr id="3" name="image1.png"/>
             <a:graphic>
               <a:graphicData uri="http://schemas.openxmlformats.org/drawingml/2006/picture">
                 <pic:pic>
                   <pic:nvPicPr>
-                    <pic:cNvPr id="0" name="image4.png"/>
+                    <pic:cNvPr id="0" name="image1.png"/>
                     <pic:cNvPicPr preferRelativeResize="0"/>
                   </pic:nvPicPr>
                   <pic:blipFill>
@@ -1431,12 +1431,12 @@
           <wp:inline distB="114300" distT="114300" distL="114300" distR="114300">
             <wp:extent cx="9515475" cy="2114550"/>
             <wp:effectExtent b="0" l="0" r="0" t="0"/>
-            <wp:docPr id="1" name="image3.png"/>
+            <wp:docPr id="1" name="image2.png"/>
             <a:graphic>
               <a:graphicData uri="http://schemas.openxmlformats.org/drawingml/2006/picture">
                 <pic:pic>
                   <pic:nvPicPr>
-                    <pic:cNvPr id="0" name="image3.png"/>
+                    <pic:cNvPr id="0" name="image2.png"/>
                     <pic:cNvPicPr preferRelativeResize="0"/>
                   </pic:nvPicPr>
                   <pic:blipFill>
@@ -2044,12 +2044,12 @@
           <wp:inline distB="114300" distT="114300" distL="114300" distR="114300">
             <wp:extent cx="4077810" cy="2702700"/>
             <wp:effectExtent b="0" l="0" r="0" t="0"/>
-            <wp:docPr id="2" name="image2.png"/>
+            <wp:docPr id="2" name="image4.png"/>
             <a:graphic>
               <a:graphicData uri="http://schemas.openxmlformats.org/drawingml/2006/picture">
                 <pic:pic>
                   <pic:nvPicPr>
-                    <pic:cNvPr id="0" name="image2.png"/>
+                    <pic:cNvPr id="0" name="image4.png"/>
                     <pic:cNvPicPr preferRelativeResize="0"/>
                   </pic:nvPicPr>
                   <pic:blipFill>
@@ -3232,12 +3232,12 @@
           <wp:inline distB="114300" distT="114300" distL="114300" distR="114300">
             <wp:extent cx="4071938" cy="2154070"/>
             <wp:effectExtent b="0" l="0" r="0" t="0"/>
-            <wp:docPr id="4" name="image1.png"/>
+            <wp:docPr id="4" name="image3.png"/>
             <a:graphic>
               <a:graphicData uri="http://schemas.openxmlformats.org/drawingml/2006/picture">
                 <pic:pic>
                   <pic:nvPicPr>
-                    <pic:cNvPr id="0" name="image1.png"/>
+                    <pic:cNvPr id="0" name="image3.png"/>
                     <pic:cNvPicPr preferRelativeResize="0"/>
                   </pic:nvPicPr>
                   <pic:blipFill>
@@ -4062,6 +4062,406 @@
         <w:rPr>
           <w:rtl w:val="0"/>
         </w:rPr>
+        <w:t xml:space="preserve">-(1/128) = 0,0078125</w:t>
+      </w:r>
+    </w:p>
+    <w:p>
+      <w:pPr>
+        <w:rPr/>
+      </w:pPr>
+      <w:r>
+        <w:rPr>
+          <w:rtl w:val="0"/>
+        </w:rPr>
+      </w:r>
+    </w:p>
+    <w:p>
+      <w:pPr>
+        <w:rPr/>
+      </w:pPr>
+      <w:r>
+        <w:rPr>
+          <w:rtl w:val="0"/>
+        </w:rPr>
+        <w:t xml:space="preserve">Znak to: 1, ponieważ liczba jest ujemna</w:t>
+      </w:r>
+    </w:p>
+    <w:p>
+      <w:pPr>
+        <w:rPr/>
+      </w:pPr>
+      <w:r>
+        <w:rPr>
+          <w:rtl w:val="0"/>
+        </w:rPr>
+        <w:t xml:space="preserve">Konwertujemy do binarnych:</w:t>
+      </w:r>
+    </w:p>
+    <w:p>
+      <w:pPr>
+        <w:rPr/>
+      </w:pPr>
+      <w:r>
+        <w:rPr>
+          <w:rtl w:val="0"/>
+        </w:rPr>
+        <w:t xml:space="preserve">0.007 812 5 * 2 = 0 + 0.015 625</w:t>
+      </w:r>
+    </w:p>
+    <w:p>
+      <w:pPr>
+        <w:rPr/>
+      </w:pPr>
+      <w:r>
+        <w:rPr>
+          <w:rtl w:val="0"/>
+        </w:rPr>
+        <w:t xml:space="preserve">0.015 625 * 2 = 0 + 0.031 25</w:t>
+      </w:r>
+    </w:p>
+    <w:p>
+      <w:pPr>
+        <w:rPr/>
+      </w:pPr>
+      <w:r>
+        <w:rPr>
+          <w:rtl w:val="0"/>
+        </w:rPr>
+        <w:t xml:space="preserve">0.031 25 * 2 = 0 + 0.062 5</w:t>
+      </w:r>
+    </w:p>
+    <w:p>
+      <w:pPr>
+        <w:rPr/>
+      </w:pPr>
+      <w:r>
+        <w:rPr>
+          <w:rtl w:val="0"/>
+        </w:rPr>
+        <w:t xml:space="preserve">0.062 5 * 2 = 0 + 0.125</w:t>
+      </w:r>
+    </w:p>
+    <w:p>
+      <w:pPr>
+        <w:rPr/>
+      </w:pPr>
+      <w:r>
+        <w:rPr>
+          <w:rtl w:val="0"/>
+        </w:rPr>
+        <w:t xml:space="preserve">0.125 * 2 = 0 + 0.25</w:t>
+      </w:r>
+    </w:p>
+    <w:p>
+      <w:pPr>
+        <w:rPr/>
+      </w:pPr>
+      <w:r>
+        <w:rPr>
+          <w:rtl w:val="0"/>
+        </w:rPr>
+        <w:t xml:space="preserve">0.25 * 2 = 0 + 0.5</w:t>
+      </w:r>
+    </w:p>
+    <w:p>
+      <w:pPr>
+        <w:rPr/>
+      </w:pPr>
+      <w:r>
+        <w:rPr>
+          <w:rtl w:val="0"/>
+        </w:rPr>
+        <w:t xml:space="preserve">0.5 * 2 = 1 + 0</w:t>
+      </w:r>
+    </w:p>
+    <w:p>
+      <w:pPr>
+        <w:rPr/>
+      </w:pPr>
+      <w:r>
+        <w:rPr>
+          <w:rtl w:val="0"/>
+        </w:rPr>
+      </w:r>
+    </w:p>
+    <w:p>
+      <w:pPr>
+        <w:rPr/>
+      </w:pPr>
+      <w:r>
+        <w:rPr>
+          <w:rtl w:val="0"/>
+        </w:rPr>
+        <w:t xml:space="preserve">Nie znormalizowana postać:</w:t>
+      </w:r>
+    </w:p>
+    <w:p>
+      <w:pPr>
+        <w:rPr/>
+      </w:pPr>
+      <w:r>
+        <w:rPr>
+          <w:rtl w:val="0"/>
+        </w:rPr>
+        <w:t xml:space="preserve">0. 0000 001 * 2^0 = 1 * 2(-7)</w:t>
+      </w:r>
+    </w:p>
+    <w:p>
+      <w:pPr>
+        <w:rPr/>
+      </w:pPr>
+      <w:r>
+        <w:rPr>
+          <w:rtl w:val="0"/>
+        </w:rPr>
+      </w:r>
+    </w:p>
+    <w:p>
+      <w:pPr>
+        <w:rPr/>
+      </w:pPr>
+      <w:r>
+        <w:rPr>
+          <w:rtl w:val="0"/>
+        </w:rPr>
+        <w:t xml:space="preserve">Normalizacja cechy:</w:t>
+      </w:r>
+    </w:p>
+    <w:p>
+      <w:pPr>
+        <w:rPr/>
+      </w:pPr>
+      <w:r>
+        <w:rPr>
+          <w:rtl w:val="0"/>
+        </w:rPr>
+        <w:t xml:space="preserve">( -7 + 2^(8-1) -1 ) = ( (-7) + 127) = 120</w:t>
+      </w:r>
+    </w:p>
+    <w:p>
+      <w:pPr>
+        <w:rPr/>
+      </w:pPr>
+      <w:r>
+        <w:rPr>
+          <w:rtl w:val="0"/>
+        </w:rPr>
+      </w:r>
+    </w:p>
+    <w:p>
+      <w:pPr>
+        <w:rPr/>
+      </w:pPr>
+      <w:r>
+        <w:rPr>
+          <w:rtl w:val="0"/>
+        </w:rPr>
+        <w:t xml:space="preserve">120 / 2 = 60 | 0</w:t>
+      </w:r>
+    </w:p>
+    <w:p>
+      <w:pPr>
+        <w:rPr/>
+      </w:pPr>
+      <w:r>
+        <w:rPr>
+          <w:rtl w:val="0"/>
+        </w:rPr>
+        <w:t xml:space="preserve"> 60  / 2 = 30 | 0</w:t>
+      </w:r>
+    </w:p>
+    <w:p>
+      <w:pPr>
+        <w:rPr/>
+      </w:pPr>
+      <w:r>
+        <w:rPr>
+          <w:rtl w:val="0"/>
+        </w:rPr>
+        <w:t xml:space="preserve">  30 / 2 = 15 | 0</w:t>
+      </w:r>
+    </w:p>
+    <w:p>
+      <w:pPr>
+        <w:rPr/>
+      </w:pPr>
+      <w:r>
+        <w:rPr>
+          <w:rtl w:val="0"/>
+        </w:rPr>
+        <w:t xml:space="preserve">  15 / 2 =  7  | 1</w:t>
+      </w:r>
+    </w:p>
+    <w:p>
+      <w:pPr>
+        <w:rPr/>
+      </w:pPr>
+      <w:r>
+        <w:rPr>
+          <w:rtl w:val="0"/>
+        </w:rPr>
+        <w:t xml:space="preserve">   7 / 2 =   3  | 1</w:t>
+      </w:r>
+    </w:p>
+    <w:p>
+      <w:pPr>
+        <w:rPr/>
+      </w:pPr>
+      <w:r>
+        <w:rPr>
+          <w:rtl w:val="0"/>
+        </w:rPr>
+        <w:t xml:space="preserve">   3 / 2 =   1  | 1</w:t>
+      </w:r>
+    </w:p>
+    <w:p>
+      <w:pPr>
+        <w:rPr/>
+      </w:pPr>
+      <w:r>
+        <w:rPr>
+          <w:rtl w:val="0"/>
+        </w:rPr>
+        <w:t xml:space="preserve">   1 / 2 =   0  | 1</w:t>
+      </w:r>
+    </w:p>
+    <w:p>
+      <w:pPr>
+        <w:rPr/>
+      </w:pPr>
+      <w:r>
+        <w:rPr>
+          <w:rtl w:val="0"/>
+        </w:rPr>
+      </w:r>
+    </w:p>
+    <w:p>
+      <w:pPr>
+        <w:rPr/>
+      </w:pPr>
+      <w:r>
+        <w:rPr>
+          <w:rtl w:val="0"/>
+        </w:rPr>
+        <w:t xml:space="preserve">120(10) = 111 1000(2) = 0111 1000(u2)</w:t>
+      </w:r>
+    </w:p>
+    <w:p>
+      <w:pPr>
+        <w:rPr/>
+      </w:pPr>
+      <w:r>
+        <w:rPr>
+          <w:rtl w:val="0"/>
+        </w:rPr>
+      </w:r>
+    </w:p>
+    <w:p>
+      <w:pPr>
+        <w:rPr/>
+      </w:pPr>
+      <w:r>
+        <w:rPr>
+          <w:rtl w:val="0"/>
+        </w:rPr>
+        <w:t xml:space="preserve">Normalizacja matysy:</w:t>
+      </w:r>
+    </w:p>
+    <w:p>
+      <w:pPr>
+        <w:rPr/>
+      </w:pPr>
+      <w:r>
+        <w:rPr>
+          <w:rtl w:val="0"/>
+        </w:rPr>
+        <w:t xml:space="preserve">1</w:t>
+      </w:r>
+    </w:p>
+    <w:p>
+      <w:pPr>
+        <w:rPr/>
+      </w:pPr>
+      <w:r>
+        <w:rPr>
+          <w:rtl w:val="0"/>
+        </w:rPr>
+        <w:t xml:space="preserve">1 000 0000 0000 0000 0000 0000</w:t>
+      </w:r>
+    </w:p>
+    <w:p>
+      <w:pPr>
+        <w:rPr/>
+      </w:pPr>
+      <w:r>
+        <w:rPr>
+          <w:rtl w:val="0"/>
+        </w:rPr>
+        <w:t xml:space="preserve">usuwamy najbardziej wysuniętą w lewo jedynkę:</w:t>
+      </w:r>
+    </w:p>
+    <w:p>
+      <w:pPr>
+        <w:rPr/>
+      </w:pPr>
+      <w:r>
+        <w:rPr>
+          <w:rtl w:val="0"/>
+        </w:rPr>
+        <w:t xml:space="preserve">000 0000 0000 0000 0000 0000</w:t>
+      </w:r>
+    </w:p>
+    <w:p>
+      <w:pPr>
+        <w:rPr/>
+      </w:pPr>
+      <w:r>
+        <w:rPr>
+          <w:rtl w:val="0"/>
+        </w:rPr>
+      </w:r>
+    </w:p>
+    <w:p>
+      <w:pPr>
+        <w:rPr/>
+      </w:pPr>
+      <w:r>
+        <w:rPr>
+          <w:rtl w:val="0"/>
+        </w:rPr>
+        <w:t xml:space="preserve">Wynik:</w:t>
+      </w:r>
+    </w:p>
+    <w:p>
+      <w:pPr>
+        <w:rPr/>
+      </w:pPr>
+      <w:r>
+        <w:rPr>
+          <w:rtl w:val="0"/>
+        </w:rPr>
+      </w:r>
+    </w:p>
+    <w:p>
+      <w:pPr>
+        <w:rPr/>
+      </w:pPr>
+      <w:r>
+        <w:rPr>
+          <w:rtl w:val="0"/>
+        </w:rPr>
+        <w:t xml:space="preserve">znak - cecha - mantysa</w:t>
+      </w:r>
+    </w:p>
+    <w:p>
+      <w:pPr>
+        <w:rPr/>
+      </w:pPr>
+      <w:r>
+        <w:rPr>
+          <w:rtl w:val="0"/>
+        </w:rPr>
+        <w:t xml:space="preserve">1 - 01111000 - 00000000000000000000000</w:t>
       </w:r>
     </w:p>
     <w:p>
@@ -4271,7 +4671,7 @@
                 <w:szCs w:val="20"/>
                 <w:rtl w:val="0"/>
               </w:rPr>
-              <w:t xml:space="preserve">Korzystamy z kodu uzupełnień do dwóch(U2)</w:t>
+              <w:t xml:space="preserve">Korzystając z U2:</w:t>
             </w:r>
           </w:p>
           <w:p>
@@ -4304,7 +4704,7 @@
                 <w:szCs w:val="20"/>
                 <w:rtl w:val="0"/>
               </w:rPr>
-              <w:t xml:space="preserve">Przeniesienie połówkowe (half carry, auxiliary carry): Ta flaga jest ustawiana, gdy dodawanie powoduje przeniesienie z bitu 3 na bit 4.</w:t>
+              <w:t xml:space="preserve">Przeniesienie połówkowe: Ustawienie flagi, w wypadku, gdy dodawanie powoduje przeniesienie z bitu 3 na 4</w:t>
             </w:r>
           </w:p>
           <w:p>
@@ -4337,7 +4737,7 @@
                 <w:szCs w:val="20"/>
                 <w:rtl w:val="0"/>
               </w:rPr>
-              <w:t xml:space="preserve">Przepełnienie (overflow): Ta flaga jest ustawiana, gdy wynik dodawania dwóch liczb dodatnich jest liczbą ujemną, lub gdy wynik dodawania dwóch liczb ujemnych jest liczbą dodatnią</w:t>
+              <w:t xml:space="preserve">Przepełnienie: Ustawienie flagi, gdy wynik dodawania dwóch liczb dodatnich jest liczbą ujemną, lub odwrotnie tj. gdy wynik dodawania dwóch liczb ujemnych jest liczbą dodatnią</w:t>
             </w:r>
           </w:p>
           <w:p>
@@ -4403,7 +4803,7 @@
                 <w:szCs w:val="20"/>
                 <w:rtl w:val="0"/>
               </w:rPr>
-              <w:t xml:space="preserve">Parzystość (parity): Ta flaga jest ustawiana, jeśli liczba jedynek w wyniku jest parzysta. </w:t>
+              <w:t xml:space="preserve">Parzystość (parity): Ta flaga jest ustawiana, jeśli liczba jedynek w wyniku jest parzysta.</w:t>
             </w:r>
           </w:p>
           <w:p>
@@ -4442,46 +4842,10 @@
           <w:p>
             <w:pPr>
               <w:widowControl w:val="0"/>
-              <w:spacing w:line="276" w:lineRule="auto"/>
+              <w:spacing w:line="240" w:lineRule="auto"/>
               <w:rPr>
-                <w:sz w:val="18"/>
-                <w:szCs w:val="18"/>
-              </w:rPr>
-            </w:pPr>
-            <w:r>
-              <w:rPr>
-                <w:sz w:val="18"/>
-                <w:szCs w:val="18"/>
-                <w:rtl w:val="0"/>
-              </w:rPr>
-              <w:t xml:space="preserve">104 = 0110 1000</w:t>
-            </w:r>
-          </w:p>
-          <w:p>
-            <w:pPr>
-              <w:widowControl w:val="0"/>
-              <w:spacing w:line="276" w:lineRule="auto"/>
-              <w:rPr>
-                <w:sz w:val="18"/>
-                <w:szCs w:val="18"/>
-              </w:rPr>
-            </w:pPr>
-            <w:r>
-              <w:rPr>
-                <w:sz w:val="18"/>
-                <w:szCs w:val="18"/>
-                <w:rtl w:val="0"/>
-              </w:rPr>
-              <w:t xml:space="preserve">15 = 0000 1111</w:t>
-            </w:r>
-          </w:p>
-          <w:p>
-            <w:pPr>
-              <w:widowControl w:val="0"/>
-              <w:spacing w:line="276" w:lineRule="auto"/>
-              <w:rPr>
-                <w:sz w:val="18"/>
-                <w:szCs w:val="18"/>
+                <w:sz w:val="20"/>
+                <w:szCs w:val="20"/>
               </w:rPr>
             </w:pPr>
             <w:r>
@@ -4493,19 +4857,37 @@
           <w:p>
             <w:pPr>
               <w:widowControl w:val="0"/>
-              <w:spacing w:line="276" w:lineRule="auto"/>
+              <w:spacing w:line="240" w:lineRule="auto"/>
               <w:rPr>
-                <w:sz w:val="18"/>
-                <w:szCs w:val="18"/>
+                <w:sz w:val="20"/>
+                <w:szCs w:val="20"/>
               </w:rPr>
             </w:pPr>
             <w:r>
               <w:rPr>
-                <w:sz w:val="18"/>
-                <w:szCs w:val="18"/>
+                <w:sz w:val="20"/>
+                <w:szCs w:val="20"/>
                 <w:rtl w:val="0"/>
               </w:rPr>
-              <w:t xml:space="preserve"> 0110 1000 + 0000 1111 = 0111 0111</w:t>
+              <w:t xml:space="preserve">116 = 0111 0100</w:t>
+            </w:r>
+          </w:p>
+          <w:p>
+            <w:pPr>
+              <w:widowControl w:val="0"/>
+              <w:spacing w:line="240" w:lineRule="auto"/>
+              <w:rPr>
+                <w:sz w:val="20"/>
+                <w:szCs w:val="20"/>
+              </w:rPr>
+            </w:pPr>
+            <w:r>
+              <w:rPr>
+                <w:sz w:val="20"/>
+                <w:szCs w:val="20"/>
+                <w:rtl w:val="0"/>
+              </w:rPr>
+              <w:t xml:space="preserve">  12 = 0000 1100</w:t>
             </w:r>
           </w:p>
           <w:p>
@@ -4538,7 +4920,109 @@
                 <w:szCs w:val="20"/>
                 <w:rtl w:val="0"/>
               </w:rPr>
-              <w:t xml:space="preserve">przeniesienie połówkowe: tak, przepełnienie: nie, znak: nie, parzystość: tak</w:t>
+              <w:t xml:space="preserve">0111 0100 + 0000 1100 = 1000 0000</w:t>
+            </w:r>
+          </w:p>
+          <w:p>
+            <w:pPr>
+              <w:widowControl w:val="0"/>
+              <w:spacing w:line="240" w:lineRule="auto"/>
+              <w:rPr>
+                <w:sz w:val="20"/>
+                <w:szCs w:val="20"/>
+              </w:rPr>
+            </w:pPr>
+            <w:r>
+              <w:rPr>
+                <w:rtl w:val="0"/>
+              </w:rPr>
+            </w:r>
+          </w:p>
+          <w:p>
+            <w:pPr>
+              <w:widowControl w:val="0"/>
+              <w:spacing w:line="240" w:lineRule="auto"/>
+              <w:rPr>
+                <w:sz w:val="20"/>
+                <w:szCs w:val="20"/>
+              </w:rPr>
+            </w:pPr>
+            <w:r>
+              <w:rPr>
+                <w:sz w:val="20"/>
+                <w:szCs w:val="20"/>
+                <w:rtl w:val="0"/>
+              </w:rPr>
+              <w:t xml:space="preserve">przeniesienie połówkowe: tak,</w:t>
+            </w:r>
+          </w:p>
+          <w:p>
+            <w:pPr>
+              <w:widowControl w:val="0"/>
+              <w:spacing w:line="240" w:lineRule="auto"/>
+              <w:rPr>
+                <w:sz w:val="20"/>
+                <w:szCs w:val="20"/>
+              </w:rPr>
+            </w:pPr>
+            <w:r>
+              <w:rPr>
+                <w:sz w:val="20"/>
+                <w:szCs w:val="20"/>
+                <w:rtl w:val="0"/>
+              </w:rPr>
+              <w:t xml:space="preserve">przepełnienie: tak,</w:t>
+            </w:r>
+          </w:p>
+          <w:p>
+            <w:pPr>
+              <w:widowControl w:val="0"/>
+              <w:spacing w:line="240" w:lineRule="auto"/>
+              <w:rPr>
+                <w:sz w:val="20"/>
+                <w:szCs w:val="20"/>
+              </w:rPr>
+            </w:pPr>
+            <w:r>
+              <w:rPr>
+                <w:sz w:val="20"/>
+                <w:szCs w:val="20"/>
+                <w:rtl w:val="0"/>
+              </w:rPr>
+              <w:t xml:space="preserve">znak: tak,</w:t>
+            </w:r>
+          </w:p>
+          <w:p>
+            <w:pPr>
+              <w:widowControl w:val="0"/>
+              <w:spacing w:line="240" w:lineRule="auto"/>
+              <w:rPr>
+                <w:sz w:val="20"/>
+                <w:szCs w:val="20"/>
+              </w:rPr>
+            </w:pPr>
+            <w:r>
+              <w:rPr>
+                <w:sz w:val="20"/>
+                <w:szCs w:val="20"/>
+                <w:rtl w:val="0"/>
+              </w:rPr>
+              <w:t xml:space="preserve">parzystość: nie</w:t>
+            </w:r>
+          </w:p>
+          <w:p>
+            <w:pPr>
+              <w:widowControl w:val="0"/>
+              <w:spacing w:line="240" w:lineRule="auto"/>
+              <w:rPr>
+                <w:sz w:val="20"/>
+                <w:szCs w:val="20"/>
+              </w:rPr>
+            </w:pPr>
+            <w:r>
+              <w:rPr>
+                <w:rtl w:val="0"/>
+              </w:rPr>
             </w:r>
           </w:p>
           <w:p>
@@ -4594,8 +5078,8 @@
               <w:widowControl w:val="0"/>
               <w:spacing w:line="240" w:lineRule="auto"/>
               <w:rPr>
-                <w:sz w:val="18"/>
-                <w:szCs w:val="18"/>
+                <w:sz w:val="20"/>
+                <w:szCs w:val="20"/>
               </w:rPr>
             </w:pPr>
             <w:r>
@@ -4604,33 +5088,7 @@
                 <w:szCs w:val="20"/>
                 <w:rtl w:val="0"/>
               </w:rPr>
-              <w:t xml:space="preserve">-1 = </w:t>
-            </w:r>
-            <w:r>
-              <w:rPr>
-                <w:sz w:val="18"/>
-                <w:szCs w:val="18"/>
-                <w:rtl w:val="0"/>
-              </w:rPr>
-              <w:t xml:space="preserve">1111 1111</w:t>
-            </w:r>
-          </w:p>
-          <w:p>
-            <w:pPr>
-              <w:widowControl w:val="0"/>
-              <w:spacing w:line="276" w:lineRule="auto"/>
-              <w:rPr>
-                <w:sz w:val="18"/>
-                <w:szCs w:val="18"/>
-              </w:rPr>
-            </w:pPr>
-            <w:r>
-              <w:rPr>
-                <w:sz w:val="18"/>
-                <w:szCs w:val="18"/>
-                <w:rtl w:val="0"/>
-              </w:rPr>
-              <w:t xml:space="preserve">127 = 0111 1111</w:t>
+              <w:t xml:space="preserve">-1 = 1111 1111</w:t>
             </w:r>
           </w:p>
           <w:p>
@@ -4644,16 +5102,29 @@
             </w:pPr>
             <w:r>
               <w:rPr>
-                <w:sz w:val="18"/>
-                <w:szCs w:val="18"/>
+                <w:sz w:val="20"/>
+                <w:szCs w:val="20"/>
                 <w:rtl w:val="0"/>
               </w:rPr>
-              <w:t xml:space="preserve">1111 1111 + 0111 1111 = 0111 1110</w:t>
+              <w:t xml:space="preserve"> 1 = 0000 0001</w:t>
             </w:r>
+          </w:p>
+          <w:p>
+            <w:pPr>
+              <w:widowControl w:val="0"/>
+              <w:spacing w:line="240" w:lineRule="auto"/>
+              <w:rPr>
+                <w:sz w:val="20"/>
+                <w:szCs w:val="20"/>
+              </w:rPr>
+            </w:pPr>
             <w:r>
               <w:rPr>
+                <w:sz w:val="20"/>
+                <w:szCs w:val="20"/>
                 <w:rtl w:val="0"/>
               </w:rPr>
+              <w:t xml:space="preserve">1111 1111 + 0000 0001 = 0000 0000</w:t>
             </w:r>
           </w:p>
           <w:p>
@@ -4686,7 +5157,61 @@
                 <w:szCs w:val="20"/>
                 <w:rtl w:val="0"/>
               </w:rPr>
-              <w:t xml:space="preserve">przeniesienie połówkowe: tak, przepełnienie: nie, znak: nie, parzystość: tak</w:t>
+              <w:t xml:space="preserve">przeniesienie połówkowe: tak,</w:t>
+            </w:r>
+          </w:p>
+          <w:p>
+            <w:pPr>
+              <w:widowControl w:val="0"/>
+              <w:spacing w:line="240" w:lineRule="auto"/>
+              <w:rPr>
+                <w:sz w:val="20"/>
+                <w:szCs w:val="20"/>
+              </w:rPr>
+            </w:pPr>
+            <w:r>
+              <w:rPr>
+                <w:sz w:val="20"/>
+                <w:szCs w:val="20"/>
+                <w:rtl w:val="0"/>
+              </w:rPr>
+              <w:t xml:space="preserve">przepełnienie: nie,</w:t>
+            </w:r>
+          </w:p>
+          <w:p>
+            <w:pPr>
+              <w:widowControl w:val="0"/>
+              <w:spacing w:line="240" w:lineRule="auto"/>
+              <w:rPr>
+                <w:sz w:val="20"/>
+                <w:szCs w:val="20"/>
+              </w:rPr>
+            </w:pPr>
+            <w:r>
+              <w:rPr>
+                <w:sz w:val="20"/>
+                <w:szCs w:val="20"/>
+                <w:rtl w:val="0"/>
+              </w:rPr>
+              <w:t xml:space="preserve">znak: nie,</w:t>
+            </w:r>
+          </w:p>
+          <w:p>
+            <w:pPr>
+              <w:widowControl w:val="0"/>
+              <w:spacing w:line="240" w:lineRule="auto"/>
+              <w:rPr>
+                <w:sz w:val="20"/>
+                <w:szCs w:val="20"/>
+              </w:rPr>
+            </w:pPr>
+            <w:r>
+              <w:rPr>
+                <w:sz w:val="20"/>
+                <w:szCs w:val="20"/>
+                <w:rtl w:val="0"/>
+              </w:rPr>
+              <w:t xml:space="preserve">parzystość: tak (0 jest liczbą parzystą)</w:t>
             </w:r>
           </w:p>
         </w:tc>
@@ -4757,152 +5282,8 @@
     </w:p>
     <w:p>
       <w:pPr>
-        <w:rPr/>
-      </w:pPr>
-      <w:r>
-        <w:rPr>
-          <w:rtl w:val="0"/>
-        </w:rPr>
-      </w:r>
-    </w:p>
-    <w:p>
-      <w:pPr>
         <w:spacing w:after="240" w:before="240" w:lineRule="auto"/>
         <w:rPr/>
-      </w:pPr>
-      <w:r>
-        <w:rPr>
-          <w:rtl w:val="0"/>
-        </w:rPr>
-        <w:t xml:space="preserve">Interpretując zawartość “b” jako Ah, wtedy stos:</w:t>
-      </w:r>
-    </w:p>
-    <w:p>
-      <w:pPr>
-        <w:spacing w:after="240" w:before="240" w:lineRule="auto"/>
-        <w:rPr/>
-      </w:pPr>
-      <w:r>
-        <w:rPr>
-          <w:rtl w:val="0"/>
-        </w:rPr>
-        <w:t xml:space="preserve">FFh - 0Ah</w:t>
-        <w:br w:type="textWrapping"/>
-        <w:t xml:space="preserve">FEh - A6h</w:t>
-        <w:br w:type="textWrapping"/>
-        <w:t xml:space="preserve">FDh - 23h</w:t>
-        <w:br w:type="textWrapping"/>
-        <w:t xml:space="preserve">FCh - return</w:t>
-        <w:br w:type="textWrapping"/>
-      </w:r>
-    </w:p>
-    <w:p>
-      <w:pPr>
-        <w:spacing w:after="240" w:before="240" w:lineRule="auto"/>
-        <w:rPr/>
-      </w:pPr>
-      <w:r>
-        <w:rPr>
-          <w:rtl w:val="0"/>
-        </w:rPr>
-        <w:t xml:space="preserve">Jeśli zaś zawartość “b” to kod ASCII, czyli “41h”, to</w:t>
-      </w:r>
-    </w:p>
-    <w:p>
-      <w:pPr>
-        <w:spacing w:after="240" w:before="240" w:lineRule="auto"/>
-        <w:rPr/>
-      </w:pPr>
-      <w:r>
-        <w:rPr>
-          <w:rtl w:val="0"/>
-        </w:rPr>
-        <w:t xml:space="preserve">FFh - 41h b</w:t>
-        <w:br w:type="textWrapping"/>
-        <w:t xml:space="preserve">FEh - 23h a</w:t>
-        <w:br w:type="textWrapping"/>
-        <w:t xml:space="preserve">FDh - A6h</w:t>
-      </w:r>
-    </w:p>
-    <w:p>
-      <w:pPr>
-        <w:rPr/>
-      </w:pPr>
-      <w:r>
-        <w:rPr>
-          <w:rtl w:val="0"/>
-        </w:rPr>
-      </w:r>
-    </w:p>
-    <w:p>
-      <w:pPr>
-        <w:rPr/>
-      </w:pPr>
-      <w:r>
-        <w:rPr>
-          <w:rtl w:val="0"/>
-        </w:rPr>
-      </w:r>
-    </w:p>
-    <w:p>
-      <w:pPr>
-        <w:rPr/>
-      </w:pPr>
-      <w:r>
-        <w:rPr>
-          <w:rtl w:val="0"/>
-        </w:rPr>
-      </w:r>
-    </w:p>
-    <w:p>
-      <w:pPr>
-        <w:rPr/>
-      </w:pPr>
-      <w:r>
-        <w:rPr>
-          <w:rtl w:val="0"/>
-        </w:rPr>
-        <w:t xml:space="preserve">Pytanie 34 34.</w:t>
-      </w:r>
-    </w:p>
-    <w:p>
-      <w:pPr>
-        <w:rPr/>
-      </w:pPr>
-      <w:r>
-        <w:rPr>
-          <w:rtl w:val="0"/>
-        </w:rPr>
-        <w:t xml:space="preserve">W komórce pamięci w komputerze o architekturze grubokońcowej znajduje się 16-bitowa liczba -78. Została ona zapisana do zmiennej przechowującej znak (np. char), zmiennej przechowującej liczby całkowite 16-bitowe bez znaku (unsigned short) oraz zmiennej przechowującej 32-bitowe liczby całkowite ze znakiem (np. int). Jakie wartości będą przechowywać poszczególne zmienne? Odpowiedzi uzasadnić. (3 pkt.)</w:t>
-      </w:r>
-    </w:p>
-    <w:p>
-      <w:pPr>
-        <w:rPr/>
-      </w:pPr>
-      <w:r>
-        <w:rPr>
-          <w:rtl w:val="0"/>
-        </w:rPr>
-        <w:t xml:space="preserve">Wprowadź odpowiedź</w:t>
-      </w:r>
-    </w:p>
-    <w:p>
-      <w:pPr>
-        <w:rPr/>
-      </w:pPr>
-      <w:r>
-        <w:rPr>
-          <w:rtl w:val="0"/>
-        </w:rPr>
-      </w:r>
-    </w:p>
-    <w:p>
-      <w:pPr>
-        <w:spacing w:line="240" w:lineRule="auto"/>
-        <w:rPr>
-          <w:rFonts w:ascii="Calibri" w:cs="Calibri" w:eastAsia="Calibri" w:hAnsi="Calibri"/>
-        </w:rPr>
       </w:pPr>
       <w:r>
         <w:rPr>
@@ -4913,6 +5294,205 @@
     <w:tbl>
       <w:tblPr>
         <w:tblStyle w:val="Table2"/>
+        <w:tblW w:w="10000.0" w:type="dxa"/>
+        <w:jc w:val="center"/>
+        <w:tblBorders>
+          <w:top w:color="000000" w:space="0" w:sz="8" w:val="single"/>
+          <w:left w:color="000000" w:space="0" w:sz="8" w:val="single"/>
+          <w:bottom w:color="000000" w:space="0" w:sz="8" w:val="single"/>
+          <w:right w:color="000000" w:space="0" w:sz="8" w:val="single"/>
+          <w:insideH w:color="000000" w:space="0" w:sz="8" w:val="single"/>
+          <w:insideV w:color="000000" w:space="0" w:sz="8" w:val="single"/>
+        </w:tblBorders>
+        <w:tblLayout w:type="fixed"/>
+        <w:tblLook w:val="0600"/>
+      </w:tblPr>
+      <w:tblGrid>
+        <w:gridCol w:w="10000"/>
+        <w:tblGridChange w:id="0">
+          <w:tblGrid>
+            <w:gridCol w:w="10000"/>
+          </w:tblGrid>
+        </w:tblGridChange>
+      </w:tblGrid>
+      <w:tr>
+        <w:trPr>
+          <w:cantSplit w:val="0"/>
+          <w:tblHeader w:val="0"/>
+        </w:trPr>
+        <w:tc>
+          <w:tcPr>
+            <w:shd w:fill="auto" w:val="clear"/>
+            <w:tcMar>
+              <w:top w:w="100.0" w:type="dxa"/>
+              <w:left w:w="100.0" w:type="dxa"/>
+              <w:bottom w:w="100.0" w:type="dxa"/>
+              <w:right w:w="100.0" w:type="dxa"/>
+            </w:tcMar>
+            <w:vAlign w:val="top"/>
+          </w:tcPr>
+          <w:p>
+            <w:pPr>
+              <w:spacing w:after="240" w:before="240" w:lineRule="auto"/>
+              <w:rPr/>
+            </w:pPr>
+            <w:r>
+              <w:rPr>
+                <w:rtl w:val="0"/>
+              </w:rPr>
+              <w:t xml:space="preserve">Interpretując zawartość “b” jako Ah, wtedy stos:</w:t>
+            </w:r>
+          </w:p>
+          <w:p>
+            <w:pPr>
+              <w:spacing w:after="240" w:before="240" w:lineRule="auto"/>
+              <w:rPr/>
+            </w:pPr>
+            <w:r>
+              <w:rPr>
+                <w:rtl w:val="0"/>
+              </w:rPr>
+              <w:t xml:space="preserve">FFh - 0Ah</w:t>
+              <w:br w:type="textWrapping"/>
+              <w:t xml:space="preserve">FEh - A6h</w:t>
+              <w:br w:type="textWrapping"/>
+              <w:t xml:space="preserve">FDh - 23h</w:t>
+              <w:br w:type="textWrapping"/>
+              <w:t xml:space="preserve">FCh - return</w:t>
+              <w:br w:type="textWrapping"/>
+            </w:r>
+          </w:p>
+          <w:p>
+            <w:pPr>
+              <w:spacing w:after="240" w:before="240" w:lineRule="auto"/>
+              <w:rPr/>
+            </w:pPr>
+            <w:r>
+              <w:rPr>
+                <w:rtl w:val="0"/>
+              </w:rPr>
+              <w:t xml:space="preserve">Jeśli zaś zawartość “b” to kod ASCII, czyli “41h”, to</w:t>
+            </w:r>
+          </w:p>
+          <w:p>
+            <w:pPr>
+              <w:spacing w:after="240" w:before="240" w:lineRule="auto"/>
+              <w:rPr/>
+            </w:pPr>
+            <w:r>
+              <w:rPr>
+                <w:rtl w:val="0"/>
+              </w:rPr>
+              <w:t xml:space="preserve">FFh - 41h b</w:t>
+              <w:br w:type="textWrapping"/>
+              <w:t xml:space="preserve">FEh - 23h a</w:t>
+              <w:br w:type="textWrapping"/>
+              <w:t xml:space="preserve">FDh - A6h</w:t>
+            </w:r>
+          </w:p>
+        </w:tc>
+      </w:tr>
+    </w:tbl>
+    <w:p>
+      <w:pPr>
+        <w:spacing w:after="240" w:before="240" w:lineRule="auto"/>
+        <w:rPr/>
+      </w:pPr>
+      <w:r>
+        <w:rPr>
+          <w:rtl w:val="0"/>
+        </w:rPr>
+      </w:r>
+    </w:p>
+    <w:p>
+      <w:pPr>
+        <w:rPr/>
+      </w:pPr>
+      <w:r>
+        <w:rPr>
+          <w:rtl w:val="0"/>
+        </w:rPr>
+      </w:r>
+    </w:p>
+    <w:p>
+      <w:pPr>
+        <w:rPr/>
+      </w:pPr>
+      <w:r>
+        <w:rPr>
+          <w:rtl w:val="0"/>
+        </w:rPr>
+      </w:r>
+    </w:p>
+    <w:p>
+      <w:pPr>
+        <w:rPr/>
+      </w:pPr>
+      <w:r>
+        <w:rPr>
+          <w:rtl w:val="0"/>
+        </w:rPr>
+      </w:r>
+    </w:p>
+    <w:p>
+      <w:pPr>
+        <w:rPr/>
+      </w:pPr>
+      <w:r>
+        <w:rPr>
+          <w:rtl w:val="0"/>
+        </w:rPr>
+        <w:t xml:space="preserve">Pytanie 34 34.</w:t>
+      </w:r>
+    </w:p>
+    <w:p>
+      <w:pPr>
+        <w:rPr/>
+      </w:pPr>
+      <w:r>
+        <w:rPr>
+          <w:rtl w:val="0"/>
+        </w:rPr>
+        <w:t xml:space="preserve">W komórce pamięci w komputerze o architekturze grubokońcowej znajduje się 16-bitowa liczba -78. Została ona zapisana do zmiennej przechowującej znak (np. char), zmiennej przechowującej liczby całkowite 16-bitowe bez znaku (unsigned short) oraz zmiennej przechowującej 32-bitowe liczby całkowite ze znakiem (np. int). Jakie wartości będą przechowywać poszczególne zmienne? Odpowiedzi uzasadnić. (3 pkt.)</w:t>
+      </w:r>
+    </w:p>
+    <w:p>
+      <w:pPr>
+        <w:rPr/>
+      </w:pPr>
+      <w:r>
+        <w:rPr>
+          <w:rtl w:val="0"/>
+        </w:rPr>
+        <w:t xml:space="preserve">Wprowadź odpowiedź</w:t>
+      </w:r>
+    </w:p>
+    <w:p>
+      <w:pPr>
+        <w:rPr/>
+      </w:pPr>
+      <w:r>
+        <w:rPr>
+          <w:rtl w:val="0"/>
+        </w:rPr>
+      </w:r>
+    </w:p>
+    <w:p>
+      <w:pPr>
+        <w:spacing w:line="240" w:lineRule="auto"/>
+        <w:rPr>
+          <w:rFonts w:ascii="Calibri" w:cs="Calibri" w:eastAsia="Calibri" w:hAnsi="Calibri"/>
+        </w:rPr>
+      </w:pPr>
+      <w:r>
+        <w:rPr>
+          <w:rtl w:val="0"/>
+        </w:rPr>
+      </w:r>
+    </w:p>
+    <w:tbl>
+      <w:tblPr>
+        <w:tblStyle w:val="Table3"/>
         <w:tblW w:w="9029.0" w:type="dxa"/>
         <w:jc w:val="left"/>
         <w:tblBorders>
@@ -5229,6 +5809,170 @@
         <w:rPr>
           <w:rtl w:val="0"/>
         </w:rPr>
+        <w:t xml:space="preserve">x-końcowość nie wpływa na wartość zmiennych</w:t>
+      </w:r>
+    </w:p>
+    <w:p>
+      <w:pPr>
+        <w:rPr/>
+      </w:pPr>
+      <w:r>
+        <w:rPr>
+          <w:rtl w:val="0"/>
+        </w:rPr>
+      </w:r>
+    </w:p>
+    <w:p>
+      <w:pPr>
+        <w:rPr/>
+      </w:pPr>
+      <w:r>
+        <w:rPr>
+          <w:rtl w:val="0"/>
+        </w:rPr>
+      </w:r>
+    </w:p>
+    <w:p>
+      <w:pPr>
+        <w:rPr/>
+      </w:pPr>
+      <w:r>
+        <w:rPr>
+          <w:rtl w:val="0"/>
+        </w:rPr>
+        <w:t xml:space="preserve">-78 =</w:t>
+        <w:br w:type="textWrapping"/>
+        <w:t xml:space="preserve">(w 8bitach) = 1011 0010</w:t>
+      </w:r>
+    </w:p>
+    <w:p>
+      <w:pPr>
+        <w:rPr/>
+      </w:pPr>
+      <w:r>
+        <w:rPr>
+          <w:rtl w:val="0"/>
+        </w:rPr>
+      </w:r>
+    </w:p>
+    <w:p>
+      <w:pPr>
+        <w:rPr/>
+      </w:pPr>
+      <w:r>
+        <w:rPr>
+          <w:rtl w:val="0"/>
+        </w:rPr>
+        <w:t xml:space="preserve">(w 16 bitach) = 1111 1111 1011 0010</w:t>
+      </w:r>
+    </w:p>
+    <w:p>
+      <w:pPr>
+        <w:rPr/>
+      </w:pPr>
+      <w:r>
+        <w:rPr>
+          <w:rtl w:val="0"/>
+        </w:rPr>
+      </w:r>
+    </w:p>
+    <w:p>
+      <w:pPr>
+        <w:rPr/>
+      </w:pPr>
+      <w:r>
+        <w:rPr>
+          <w:rtl w:val="0"/>
+        </w:rPr>
+        <w:t xml:space="preserve">(w 32 bitach) = 1111 1111 1111 1111 1111 1111 1011 0010</w:t>
+      </w:r>
+    </w:p>
+    <w:p>
+      <w:pPr>
+        <w:rPr/>
+      </w:pPr>
+      <w:r>
+        <w:rPr>
+          <w:rtl w:val="0"/>
+        </w:rPr>
+      </w:r>
+    </w:p>
+    <w:p>
+      <w:pPr>
+        <w:rPr/>
+      </w:pPr>
+      <w:r>
+        <w:rPr>
+          <w:rtl w:val="0"/>
+        </w:rPr>
+      </w:r>
+    </w:p>
+    <w:p>
+      <w:pPr>
+        <w:rPr/>
+      </w:pPr>
+      <w:r>
+        <w:rPr>
+          <w:rtl w:val="0"/>
+        </w:rPr>
+        <w:t xml:space="preserve">Jako char = (char mieści tylko 1 bajt, więc liczba ta wykroczy poza zakres; więc zależnie od implementacji staną się różne rzeczy) = (jeśli uznać że starsze bity zostaną odrzucone to:) = 0010</w:t>
+      </w:r>
+    </w:p>
+    <w:p>
+      <w:pPr>
+        <w:rPr/>
+      </w:pPr>
+      <w:r>
+        <w:rPr>
+          <w:rtl w:val="0"/>
+        </w:rPr>
+      </w:r>
+    </w:p>
+    <w:p>
+      <w:pPr>
+        <w:rPr/>
+      </w:pPr>
+      <w:r>
+        <w:rPr>
+          <w:rtl w:val="0"/>
+        </w:rPr>
+        <w:t xml:space="preserve">Jako unsigned short = (zmieniamy na dwójkowy i uzupełniamy zerami od lewej) = 0000 0000 0100 1110</w:t>
+      </w:r>
+    </w:p>
+    <w:p>
+      <w:pPr>
+        <w:rPr/>
+      </w:pPr>
+      <w:r>
+        <w:rPr>
+          <w:rtl w:val="0"/>
+        </w:rPr>
+      </w:r>
+    </w:p>
+    <w:p>
+      <w:pPr>
+        <w:rPr/>
+      </w:pPr>
+      <w:r>
+        <w:rPr>
+          <w:rtl w:val="0"/>
+        </w:rPr>
+      </w:r>
+    </w:p>
+    <w:p>
+      <w:pPr>
+        <w:rPr/>
+      </w:pPr>
+      <w:r>
+        <w:rPr>
+          <w:rtl w:val="0"/>
+        </w:rPr>
+        <w:t xml:space="preserve">Jako int = (dopełniamy jednykami od lewej [rozszerzenie bitowe]) 1111 1111 1111 1111 1111 1111 1011 0010</w:t>
+      </w:r>
+      <w:r>
+        <w:rPr>
+          <w:rtl w:val="0"/>
+        </w:rPr>
       </w:r>
     </w:p>
     <w:p>
@@ -5322,6 +6066,291 @@
         <w:rPr>
           <w:rtl w:val="0"/>
         </w:rPr>
+        <w:t xml:space="preserve">"0" w ieee754 = (00 00 00 00)h</w:t>
+      </w:r>
+    </w:p>
+    <w:p>
+      <w:pPr>
+        <w:rPr/>
+      </w:pPr>
+      <w:r>
+        <w:rPr>
+          <w:rtl w:val="0"/>
+        </w:rPr>
+      </w:r>
+    </w:p>
+    <w:p>
+      <w:pPr>
+        <w:rPr/>
+      </w:pPr>
+      <w:r>
+        <w:rPr>
+          <w:rtl w:val="0"/>
+        </w:rPr>
+        <w:t xml:space="preserve">“kot” jako char = (6B 6F 74)h</w:t>
+      </w:r>
+    </w:p>
+    <w:p>
+      <w:pPr>
+        <w:rPr/>
+      </w:pPr>
+      <w:r>
+        <w:rPr>
+          <w:rtl w:val="0"/>
+        </w:rPr>
+      </w:r>
+    </w:p>
+    <w:p>
+      <w:pPr>
+        <w:rPr/>
+      </w:pPr>
+      <w:r>
+        <w:rPr>
+          <w:rtl w:val="0"/>
+        </w:rPr>
+        <w:t xml:space="preserve">liczba całkowita (mamy ją w hex więc brak konwersji) = 04A5h</w:t>
+      </w:r>
+    </w:p>
+    <w:p>
+      <w:pPr>
+        <w:rPr/>
+      </w:pPr>
+      <w:r>
+        <w:rPr>
+          <w:rtl w:val="0"/>
+        </w:rPr>
+      </w:r>
+    </w:p>
+    <w:p>
+      <w:pPr>
+        <w:rPr/>
+      </w:pPr>
+      <w:r>
+        <w:rPr>
+          <w:rtl w:val="0"/>
+        </w:rPr>
+        <w:t xml:space="preserve">026Bh = 00h</w:t>
+      </w:r>
+    </w:p>
+    <w:p>
+      <w:pPr>
+        <w:rPr/>
+      </w:pPr>
+      <w:r>
+        <w:rPr>
+          <w:rtl w:val="0"/>
+        </w:rPr>
+        <w:t xml:space="preserve">026Ch = 00h</w:t>
+      </w:r>
+    </w:p>
+    <w:p>
+      <w:pPr>
+        <w:rPr/>
+      </w:pPr>
+      <w:r>
+        <w:rPr>
+          <w:rtl w:val="0"/>
+        </w:rPr>
+      </w:r>
+    </w:p>
+    <w:p>
+      <w:pPr>
+        <w:rPr/>
+      </w:pPr>
+      <w:r>
+        <w:rPr>
+          <w:rtl w:val="0"/>
+        </w:rPr>
+        <w:t xml:space="preserve">026Dh = 00h</w:t>
+      </w:r>
+    </w:p>
+    <w:p>
+      <w:pPr>
+        <w:rPr/>
+      </w:pPr>
+      <w:r>
+        <w:rPr>
+          <w:rtl w:val="0"/>
+        </w:rPr>
+      </w:r>
+    </w:p>
+    <w:p>
+      <w:pPr>
+        <w:rPr/>
+      </w:pPr>
+      <w:r>
+        <w:rPr>
+          <w:rtl w:val="0"/>
+        </w:rPr>
+        <w:t xml:space="preserve">026Eh = 00h</w:t>
+      </w:r>
+    </w:p>
+    <w:p>
+      <w:pPr>
+        <w:rPr/>
+      </w:pPr>
+      <w:r>
+        <w:rPr>
+          <w:rtl w:val="0"/>
+        </w:rPr>
+      </w:r>
+    </w:p>
+    <w:p>
+      <w:pPr>
+        <w:rPr/>
+      </w:pPr>
+      <w:r>
+        <w:rPr>
+          <w:rtl w:val="0"/>
+        </w:rPr>
+        <w:t xml:space="preserve">026Fh = 74h</w:t>
+      </w:r>
+    </w:p>
+    <w:p>
+      <w:pPr>
+        <w:rPr/>
+      </w:pPr>
+      <w:r>
+        <w:rPr>
+          <w:rtl w:val="0"/>
+        </w:rPr>
+      </w:r>
+    </w:p>
+    <w:p>
+      <w:pPr>
+        <w:rPr/>
+      </w:pPr>
+      <w:r>
+        <w:rPr>
+          <w:rtl w:val="0"/>
+        </w:rPr>
+        <w:t xml:space="preserve">0270h = 6Fh</w:t>
+      </w:r>
+    </w:p>
+    <w:p>
+      <w:pPr>
+        <w:rPr/>
+      </w:pPr>
+      <w:r>
+        <w:rPr>
+          <w:rtl w:val="0"/>
+        </w:rPr>
+      </w:r>
+    </w:p>
+    <w:p>
+      <w:pPr>
+        <w:rPr/>
+      </w:pPr>
+      <w:r>
+        <w:rPr>
+          <w:rtl w:val="0"/>
+        </w:rPr>
+        <w:t xml:space="preserve">0271h = 6Bh</w:t>
+      </w:r>
+    </w:p>
+    <w:p>
+      <w:pPr>
+        <w:rPr/>
+      </w:pPr>
+      <w:r>
+        <w:rPr>
+          <w:rtl w:val="0"/>
+        </w:rPr>
+      </w:r>
+    </w:p>
+    <w:p>
+      <w:pPr>
+        <w:rPr/>
+      </w:pPr>
+      <w:r>
+        <w:rPr>
+          <w:rtl w:val="0"/>
+        </w:rPr>
+        <w:t xml:space="preserve">0272h = - (wymuszenie wyrównania do parzystego adresu)</w:t>
+      </w:r>
+    </w:p>
+    <w:p>
+      <w:pPr>
+        <w:rPr/>
+      </w:pPr>
+      <w:r>
+        <w:rPr>
+          <w:rtl w:val="0"/>
+        </w:rPr>
+      </w:r>
+    </w:p>
+    <w:p>
+      <w:pPr>
+        <w:rPr/>
+      </w:pPr>
+      <w:r>
+        <w:rPr>
+          <w:rtl w:val="0"/>
+        </w:rPr>
+        <w:t xml:space="preserve">0273h = A5</w:t>
+      </w:r>
+    </w:p>
+    <w:p>
+      <w:pPr>
+        <w:rPr/>
+      </w:pPr>
+      <w:r>
+        <w:rPr>
+          <w:rtl w:val="0"/>
+        </w:rPr>
+      </w:r>
+    </w:p>
+    <w:p>
+      <w:pPr>
+        <w:rPr/>
+      </w:pPr>
+      <w:r>
+        <w:rPr>
+          <w:rtl w:val="0"/>
+        </w:rPr>
+        <w:t xml:space="preserve">0274h = 04</w:t>
+      </w:r>
+    </w:p>
+    <w:p>
+      <w:pPr>
+        <w:rPr/>
+      </w:pPr>
+      <w:r>
+        <w:rPr>
+          <w:rtl w:val="0"/>
+        </w:rPr>
+      </w:r>
+    </w:p>
+    <w:p>
+      <w:pPr>
+        <w:rPr/>
+      </w:pPr>
+      <w:r>
+        <w:rPr>
+          <w:rtl w:val="0"/>
+        </w:rPr>
+        <w:t xml:space="preserve">0275h = - (wymuszenie wyrównania do parzystego adresu)</w:t>
+      </w:r>
+    </w:p>
+    <w:p>
+      <w:pPr>
+        <w:rPr/>
+      </w:pPr>
+      <w:r>
+        <w:rPr>
+          <w:rtl w:val="0"/>
+        </w:rPr>
+      </w:r>
+    </w:p>
+    <w:p>
+      <w:pPr>
+        <w:rPr/>
+      </w:pPr>
+      <w:r>
+        <w:rPr>
+          <w:rtl w:val="0"/>
+        </w:rPr>
+        <w:t xml:space="preserve">0276h = - (wymuszenie wyrównania do parzystego adresu)</w:t>
       </w:r>
     </w:p>
     <w:p>
@@ -5373,7 +6402,7 @@
         <w:rPr>
           <w:rtl w:val="0"/>
         </w:rPr>
-        <w:t xml:space="preserve">Procesor realizuje cykl rozkazowy w 4 etapach: pobranie instrukcji, dekodowanie instrukcji pobranie argumentów, wykonanie instrukcji. Ile czasu zajmie mu wykonanie 3 instrukcji, jeśli każdy etap trwa 2 ns oraz instrukcje do wykonania to (kolejno, x, y i z to rejestry):</w:t>
+        <w:t xml:space="preserve">Procesor realizuje cykl rozkazowy w 4 etapach: pobranie instrukcji, dekodowanie instrukcji, pobranie argumentów, wykonanie instrukcji. Ile czasu zajmie mu wykonanie 3 instrukcji, jeśli każdy etap trwa 2 ns oraz instrukcje do wykonania to (kolejno, x, y i z to rejestry):</w:t>
       </w:r>
     </w:p>
     <w:p>
@@ -5385,6 +6414,7 @@
           <w:rtl w:val="0"/>
         </w:rPr>
         <w:t xml:space="preserve">a. add x, y;  sub x, z;  mul y, z</w:t>
+        <w:br w:type="textWrapping"/>
       </w:r>
     </w:p>
     <w:p>
@@ -5416,6 +6446,16 @@
         <w:rPr>
           <w:rtl w:val="0"/>
         </w:rPr>
+      </w:r>
+    </w:p>
+    <w:p>
+      <w:pPr>
+        <w:rPr/>
+      </w:pPr>
+      <w:r>
+        <w:rPr>
+          <w:rtl w:val="0"/>
+        </w:rPr>
         <w:t xml:space="preserve">Odpowiedź uzasadnić! (4 pkt.)</w:t>
       </w:r>
     </w:p>
@@ -5428,6 +6468,77 @@
           <w:rtl w:val="0"/>
         </w:rPr>
         <w:t xml:space="preserve">Wprowadź odpowiedź</w:t>
+      </w:r>
+    </w:p>
+    <w:p>
+      <w:pPr>
+        <w:rPr/>
+      </w:pPr>
+      <w:r>
+        <w:rPr>
+          <w:rtl w:val="0"/>
+        </w:rPr>
+      </w:r>
+    </w:p>
+    <w:p>
+      <w:pPr>
+        <w:rPr/>
+      </w:pPr>
+      <w:r>
+        <w:rPr>
+          <w:rtl w:val="0"/>
+        </w:rPr>
+        <w:t xml:space="preserve">a)</w:t>
+      </w:r>
+    </w:p>
+    <w:p>
+      <w:pPr>
+        <w:rPr/>
+      </w:pPr>
+      <w:r>
+        <w:rPr>
+          <w:rtl w:val="0"/>
+        </w:rPr>
+        <w:t xml:space="preserve">pobranie instrukcji - 2ns</w:t>
+      </w:r>
+    </w:p>
+    <w:p>
+      <w:pPr>
+        <w:rPr/>
+      </w:pPr>
+      <w:r>
+        <w:rPr>
+          <w:rtl w:val="0"/>
+        </w:rPr>
+        <w:t xml:space="preserve">dekodowanie instrukcji - 2ns</w:t>
+        <w:br w:type="textWrapping"/>
+        <w:t xml:space="preserve">pobranie argumentów - 2ns</w:t>
+      </w:r>
+    </w:p>
+    <w:p>
+      <w:pPr>
+        <w:rPr/>
+      </w:pPr>
+      <w:r>
+        <w:rPr>
+          <w:rtl w:val="0"/>
+        </w:rPr>
+        <w:t xml:space="preserve">wykonanie instrukcji - 2ns</w:t>
+      </w:r>
+    </w:p>
+    <w:p>
+      <w:pPr>
+        <w:rPr/>
+      </w:pPr>
+      <w:r>
+        <w:rPr>
+          <w:rtl w:val="0"/>
+        </w:rPr>
+        <w:br w:type="textWrapping"/>
+        <w:t xml:space="preserve">razem: 8ns dla 1 instrukcji</w:t>
+        <w:br w:type="textWrapping"/>
+        <w:br w:type="textWrapping"/>
+        <w:t xml:space="preserve">dla trzech instrukcji: 8ns x 3 = 24ns?? wtf</w:t>
       </w:r>
     </w:p>
     <w:sectPr>
@@ -9001,6 +10112,19 @@
     </w:tblPr>
   </w:style>
   <w:style w:type="table" w:styleId="Table2">
+    <w:basedOn w:val="TableNormal"/>
+    <w:tblPr>
+      <w:tblStyleRowBandSize w:val="1"/>
+      <w:tblStyleColBandSize w:val="1"/>
+      <w:tblCellMar>
+        <w:top w:w="100.0" w:type="dxa"/>
+        <w:left w:w="100.0" w:type="dxa"/>
+        <w:bottom w:w="100.0" w:type="dxa"/>
+        <w:right w:w="100.0" w:type="dxa"/>
+      </w:tblCellMar>
+    </w:tblPr>
+  </w:style>
+  <w:style w:type="table" w:styleId="Table3">
     <w:basedOn w:val="TableNormal"/>
     <w:tblPr>
       <w:tblStyleRowBandSize w:val="1"/>

</xml_diff>